<commit_message>
experiencia do usuario - 50%
</commit_message>
<xml_diff>
--- a/1_semestre/2_trimestre/experiencia_do_usuario/experiencia_do_usuario.docx
+++ b/1_semestre/2_trimestre/experiencia_do_usuario/experiencia_do_usuario.docx
@@ -129,16 +129,33 @@
     </w:p>
     <w:p>
       <w:pPr>
+        <w:pStyle w:val="Ttulo1"/>
+        <w:rPr>
+          <w:lang w:val="en-US"/>
+        </w:rPr>
+      </w:pPr>
+      <w:r>
+        <w:rPr>
+          <w:lang w:val="en-US"/>
+        </w:rPr>
+        <w:t>O Mercado de UX</w:t>
+      </w:r>
+    </w:p>
+    <w:p>
+      <w:pPr>
         <w:pStyle w:val="Ttulo2"/>
       </w:pPr>
       <w:r>
-        <w:t xml:space="preserve">Criando um layout com </w:t>
-      </w:r>
-      <w:proofErr w:type="spellStart"/>
-      <w:r>
-        <w:t>figma</w:t>
-      </w:r>
-      <w:proofErr w:type="spellEnd"/>
+        <w:t>Tendências</w:t>
+      </w:r>
+    </w:p>
+    <w:p>
+      <w:pPr>
+        <w:ind w:left="1284"/>
+      </w:pPr>
+      <w:r>
+        <w:t>Aprendizado constante para não ficar para trás com as novidades</w:t>
+      </w:r>
     </w:p>
     <w:p>
       <w:pPr>
@@ -147,47 +164,355 @@
           <w:lang w:val="en-US"/>
         </w:rPr>
       </w:pPr>
-      <w:r>
-        <w:rPr>
-          <w:lang w:val="en-US"/>
-        </w:rPr>
-        <w:t>O Mercado de UX</w:t>
+      <w:proofErr w:type="spellStart"/>
+      <w:r>
+        <w:rPr>
+          <w:lang w:val="en-US"/>
+        </w:rPr>
+        <w:t>Fundamentos</w:t>
+      </w:r>
+      <w:proofErr w:type="spellEnd"/>
+      <w:r>
+        <w:rPr>
+          <w:lang w:val="en-US"/>
+        </w:rPr>
+        <w:t xml:space="preserve"> da </w:t>
+      </w:r>
+      <w:proofErr w:type="spellStart"/>
+      <w:r>
+        <w:rPr>
+          <w:lang w:val="en-US"/>
+        </w:rPr>
+        <w:t>Identidade</w:t>
+      </w:r>
+      <w:proofErr w:type="spellEnd"/>
+      <w:r>
+        <w:rPr>
+          <w:lang w:val="en-US"/>
+        </w:rPr>
+        <w:t xml:space="preserve"> Visual</w:t>
+      </w:r>
+    </w:p>
+    <w:p>
+      <w:pPr>
+        <w:pStyle w:val="Ttulo2"/>
+      </w:pPr>
+      <w:r>
+        <w:t>Elementos de uma identidade visu</w:t>
+      </w:r>
+      <w:r>
+        <w:t>al eficaz</w:t>
+      </w:r>
+    </w:p>
+    <w:p>
+      <w:pPr>
+        <w:ind w:left="1284"/>
+      </w:pPr>
+      <w:r>
+        <w:t>Logotipos</w:t>
+      </w:r>
+    </w:p>
+    <w:p>
+      <w:pPr>
+        <w:ind w:left="1284"/>
+      </w:pPr>
+      <w:r>
+        <w:t>Cores</w:t>
+      </w:r>
+    </w:p>
+    <w:p>
+      <w:pPr>
+        <w:ind w:left="1284"/>
+      </w:pPr>
+      <w:r>
+        <w:t>Tipografia</w:t>
+      </w:r>
+    </w:p>
+    <w:p>
+      <w:pPr>
+        <w:ind w:left="1284"/>
+      </w:pPr>
+      <w:r>
+        <w:t>Imagens</w:t>
+      </w:r>
+    </w:p>
+    <w:p>
+      <w:pPr>
+        <w:pStyle w:val="Ttulo2"/>
+      </w:pPr>
+      <w:r>
+        <w:lastRenderedPageBreak/>
+        <w:t>Consistência visual em plataformas</w:t>
+      </w:r>
+    </w:p>
+    <w:p>
+      <w:pPr>
+        <w:ind w:left="1284"/>
+      </w:pPr>
+      <w:r>
+        <w:t>Usuários se sentem mais confortáveis e confiantes ao navegar por interfaces que mantêm um visual consistente</w:t>
+      </w:r>
+    </w:p>
+    <w:p>
+      <w:pPr>
+        <w:pStyle w:val="Ttulo2"/>
+      </w:pPr>
+      <w:r>
+        <w:t>Branding e UX</w:t>
+      </w:r>
+    </w:p>
+    <w:p>
+      <w:pPr>
+        <w:ind w:left="1284"/>
+      </w:pPr>
+      <w:r>
+        <w:t>Branding é o processo de criar uma imagem e uma identidade única para uma empresa ou produto no mercado</w:t>
+      </w:r>
+    </w:p>
+    <w:p>
+      <w:pPr>
+        <w:ind w:left="1284"/>
+      </w:pPr>
+      <w:r>
+        <w:t>(Logotipos, slogans, mensagens e valores que definem a marca)</w:t>
+      </w:r>
+    </w:p>
+    <w:p>
+      <w:pPr>
+        <w:pStyle w:val="Ttulo2"/>
+      </w:pPr>
+      <w:r>
+        <w:t>Aplicação de modelo para identidade visual</w:t>
       </w:r>
     </w:p>
     <w:p>
       <w:pPr>
         <w:pStyle w:val="Ttulo1"/>
-        <w:rPr>
-          <w:lang w:val="en-US"/>
-        </w:rPr>
-      </w:pPr>
-      <w:proofErr w:type="spellStart"/>
-      <w:r>
-        <w:rPr>
-          <w:lang w:val="en-US"/>
-        </w:rPr>
-        <w:t>Fundamentos</w:t>
-      </w:r>
-      <w:proofErr w:type="spellEnd"/>
-      <w:r>
-        <w:rPr>
-          <w:lang w:val="en-US"/>
-        </w:rPr>
-        <w:t xml:space="preserve"> da </w:t>
-      </w:r>
-      <w:proofErr w:type="spellStart"/>
-      <w:r>
-        <w:rPr>
-          <w:lang w:val="en-US"/>
-        </w:rPr>
-        <w:t>Identidade</w:t>
-      </w:r>
-      <w:proofErr w:type="spellEnd"/>
-      <w:r>
-        <w:rPr>
-          <w:lang w:val="en-US"/>
-        </w:rPr>
-        <w:t xml:space="preserve"> Visual</w:t>
+      </w:pPr>
+      <w:r>
+        <w:t>Arquitetura de Informaçã</w:t>
+      </w:r>
+      <w:r>
+        <w:t>o</w:t>
+      </w:r>
+      <w:r>
+        <w:t xml:space="preserve"> e Usabilidade</w:t>
+      </w:r>
+    </w:p>
+    <w:p>
+      <w:pPr>
+        <w:pStyle w:val="Ttulo2"/>
+      </w:pPr>
+      <w:r>
+        <w:t>Organização de conteúdo para usabilidade</w:t>
+      </w:r>
+    </w:p>
+    <w:p>
+      <w:pPr>
+        <w:pStyle w:val="Titulo3"/>
+      </w:pPr>
+      <w:r>
+        <w:t>Técnicas de Categorização</w:t>
+      </w:r>
+    </w:p>
+    <w:p>
+      <w:pPr>
+        <w:pStyle w:val="Titulo3"/>
+        <w:numPr>
+          <w:ilvl w:val="0"/>
+          <w:numId w:val="0"/>
+        </w:numPr>
+        <w:ind w:left="2136"/>
+      </w:pPr>
+      <w:r>
+        <w:t xml:space="preserve">Card </w:t>
+      </w:r>
+      <w:proofErr w:type="spellStart"/>
+      <w:r>
+        <w:t>Sorting</w:t>
+      </w:r>
+      <w:proofErr w:type="spellEnd"/>
+    </w:p>
+    <w:p>
+      <w:pPr>
+        <w:pStyle w:val="Titulo3"/>
+        <w:numPr>
+          <w:ilvl w:val="0"/>
+          <w:numId w:val="0"/>
+        </w:numPr>
+        <w:ind w:left="2136"/>
+      </w:pPr>
+      <w:r>
+        <w:t>Taxonomia</w:t>
+      </w:r>
+    </w:p>
+    <w:p>
+      <w:pPr>
+        <w:pStyle w:val="Titulo3"/>
+        <w:numPr>
+          <w:ilvl w:val="0"/>
+          <w:numId w:val="0"/>
+        </w:numPr>
+        <w:ind w:left="2136"/>
+      </w:pPr>
+      <w:r>
+        <w:t>Etiquetagem</w:t>
+      </w:r>
+    </w:p>
+    <w:p>
+      <w:pPr>
+        <w:pStyle w:val="Ttulo2"/>
+      </w:pPr>
+      <w:r>
+        <w:t>Navegação, hierarquia e fluxo de informação</w:t>
+      </w:r>
+    </w:p>
+    <w:p>
+      <w:pPr>
+        <w:pStyle w:val="Titulo3"/>
+        <w:numPr>
+          <w:ilvl w:val="0"/>
+          <w:numId w:val="0"/>
+        </w:numPr>
+        <w:ind w:left="2136" w:hanging="720"/>
+      </w:pPr>
+      <w:r>
+        <w:t>Menus</w:t>
+      </w:r>
+    </w:p>
+    <w:p>
+      <w:pPr>
+        <w:pStyle w:val="Titulo3"/>
+        <w:numPr>
+          <w:ilvl w:val="0"/>
+          <w:numId w:val="0"/>
+        </w:numPr>
+        <w:ind w:left="2136" w:hanging="720"/>
+      </w:pPr>
+      <w:proofErr w:type="spellStart"/>
+      <w:r>
+        <w:t>Breadcrumbs</w:t>
+      </w:r>
+      <w:proofErr w:type="spellEnd"/>
+    </w:p>
+    <w:p>
+      <w:pPr>
+        <w:pStyle w:val="Titulo3"/>
+        <w:numPr>
+          <w:ilvl w:val="0"/>
+          <w:numId w:val="0"/>
+        </w:numPr>
+        <w:ind w:left="2136" w:hanging="720"/>
+      </w:pPr>
+      <w:proofErr w:type="spellStart"/>
+      <w:r>
+        <w:t>Footers</w:t>
+      </w:r>
+      <w:proofErr w:type="spellEnd"/>
+    </w:p>
+    <w:p>
+      <w:pPr>
+        <w:pStyle w:val="Titulo3"/>
+        <w:numPr>
+          <w:ilvl w:val="0"/>
+          <w:numId w:val="0"/>
+        </w:numPr>
+        <w:ind w:left="2136" w:hanging="720"/>
+      </w:pPr>
+      <w:r>
+        <w:t xml:space="preserve">Tamanhos </w:t>
+      </w:r>
+    </w:p>
+    <w:p>
+      <w:pPr>
+        <w:pStyle w:val="Titulo3"/>
+        <w:numPr>
+          <w:ilvl w:val="0"/>
+          <w:numId w:val="0"/>
+        </w:numPr>
+        <w:ind w:left="2136" w:hanging="720"/>
+      </w:pPr>
+      <w:r>
+        <w:t xml:space="preserve">Cores </w:t>
+      </w:r>
+    </w:p>
+    <w:p>
+      <w:pPr>
+        <w:pStyle w:val="Titulo3"/>
+        <w:numPr>
+          <w:ilvl w:val="0"/>
+          <w:numId w:val="0"/>
+        </w:numPr>
+        <w:ind w:left="2136" w:hanging="720"/>
+      </w:pPr>
+      <w:r>
+        <w:t>Espaçamentos</w:t>
+      </w:r>
+    </w:p>
+    <w:p>
+      <w:pPr>
+        <w:pStyle w:val="Ttulo2"/>
+      </w:pPr>
+      <w:r>
+        <w:t>Heurísticas de Nielsen</w:t>
+      </w:r>
+    </w:p>
+    <w:p>
+      <w:pPr>
+        <w:ind w:left="1284"/>
+      </w:pPr>
+      <w:r>
+        <w:t>Correspondência entre o sistema e o mundo real</w:t>
+      </w:r>
+    </w:p>
+    <w:p>
+      <w:pPr>
+        <w:ind w:left="1404"/>
+      </w:pPr>
+      <w:r>
+        <w:lastRenderedPageBreak/>
+        <w:t>O sistema deve falar a linguagem dos usuários, com palavras, frases e conceitos familiares</w:t>
+      </w:r>
+    </w:p>
+    <w:p>
+      <w:pPr>
+        <w:ind w:left="1284"/>
+      </w:pPr>
+      <w:r>
+        <w:t>Estética e design minimalista</w:t>
+      </w:r>
+    </w:p>
+    <w:p>
+      <w:pPr>
+        <w:ind w:left="1284"/>
+      </w:pPr>
+      <w:r>
+        <w:t>Ajuda e documentação</w:t>
+      </w:r>
+    </w:p>
+    <w:p>
+      <w:pPr>
+        <w:ind w:left="1284"/>
+      </w:pPr>
+      <w:r>
+        <w:tab/>
+        <w:t>Mesmo que seja melhor se o sistema puder ser usado sem documentação, pode ser necessário fornecer ajuda e documentação</w:t>
+      </w:r>
+    </w:p>
+    <w:p>
+      <w:pPr>
+        <w:pStyle w:val="Ttulo2"/>
+      </w:pPr>
+      <w:r>
+        <w:t>Acessibilidade: padrões e importância</w:t>
+      </w:r>
+    </w:p>
+    <w:p>
+      <w:pPr>
+        <w:pStyle w:val="Ttulo2"/>
+      </w:pPr>
+      <w:r>
+        <w:t>Princípios de design inclusivo</w:t>
       </w:r>
     </w:p>
     <w:p>
@@ -197,70 +522,331 @@
           <w:lang w:val="en-US"/>
         </w:rPr>
       </w:pPr>
-      <w:proofErr w:type="spellStart"/>
-      <w:r>
-        <w:rPr>
-          <w:lang w:val="en-US"/>
-        </w:rPr>
-        <w:t>Arquitetura</w:t>
-      </w:r>
-      <w:proofErr w:type="spellEnd"/>
-      <w:r>
-        <w:rPr>
-          <w:lang w:val="en-US"/>
-        </w:rPr>
-        <w:t xml:space="preserve"> de </w:t>
-      </w:r>
-      <w:proofErr w:type="spellStart"/>
-      <w:r>
-        <w:rPr>
-          <w:lang w:val="en-US"/>
-        </w:rPr>
-        <w:t>Informaçã</w:t>
-      </w:r>
-      <w:proofErr w:type="spellEnd"/>
-      <w:r>
-        <w:rPr>
-          <w:lang w:val="en-US"/>
-        </w:rPr>
-        <w:t xml:space="preserve"> e </w:t>
-      </w:r>
-      <w:proofErr w:type="spellStart"/>
-      <w:r>
-        <w:rPr>
-          <w:lang w:val="en-US"/>
-        </w:rPr>
-        <w:t>Usabilidade</w:t>
-      </w:r>
-      <w:proofErr w:type="spellEnd"/>
+      <w:r>
+        <w:rPr>
+          <w:lang w:val="en-US"/>
+        </w:rPr>
+        <w:t xml:space="preserve">Design </w:t>
+      </w:r>
+      <w:proofErr w:type="spellStart"/>
+      <w:r>
+        <w:rPr>
+          <w:lang w:val="en-US"/>
+        </w:rPr>
+        <w:t>Inclusivo</w:t>
+      </w:r>
+      <w:proofErr w:type="spellEnd"/>
+      <w:r>
+        <w:rPr>
+          <w:lang w:val="en-US"/>
+        </w:rPr>
+        <w:t xml:space="preserve"> e Acessibilidade</w:t>
+      </w:r>
+    </w:p>
+    <w:p>
+      <w:pPr>
+        <w:pStyle w:val="Ttulo2"/>
+        <w:rPr>
+          <w:lang w:val="en-US"/>
+        </w:rPr>
+      </w:pPr>
+      <w:proofErr w:type="spellStart"/>
+      <w:r>
+        <w:rPr>
+          <w:lang w:val="en-US"/>
+        </w:rPr>
+        <w:t>Princípios</w:t>
+      </w:r>
+      <w:proofErr w:type="spellEnd"/>
+      <w:r>
+        <w:rPr>
+          <w:lang w:val="en-US"/>
+        </w:rPr>
+        <w:t xml:space="preserve"> de Acessibilidade</w:t>
+      </w:r>
+    </w:p>
+    <w:p>
+      <w:pPr>
+        <w:pStyle w:val="Titulo3"/>
+        <w:rPr>
+          <w:lang w:val="en-US"/>
+        </w:rPr>
+      </w:pPr>
+      <w:proofErr w:type="spellStart"/>
+      <w:r>
+        <w:rPr>
+          <w:lang w:val="en-US"/>
+        </w:rPr>
+        <w:t>Perceptibilidade</w:t>
+      </w:r>
+      <w:proofErr w:type="spellEnd"/>
+    </w:p>
+    <w:p>
+      <w:pPr>
+        <w:pStyle w:val="Titulo3"/>
+        <w:numPr>
+          <w:ilvl w:val="0"/>
+          <w:numId w:val="0"/>
+        </w:numPr>
+        <w:ind w:left="2136"/>
+      </w:pPr>
+      <w:r>
+        <w:t xml:space="preserve">Conteúdo deve ser </w:t>
+      </w:r>
+      <w:proofErr w:type="spellStart"/>
+      <w:r>
+        <w:t>precebido</w:t>
+      </w:r>
+      <w:proofErr w:type="spellEnd"/>
+      <w:r>
+        <w:t xml:space="preserve"> por </w:t>
+      </w:r>
+      <w:r>
+        <w:t>todos os sentidos</w:t>
+      </w:r>
+    </w:p>
+    <w:p>
+      <w:pPr>
+        <w:pStyle w:val="Titulo3"/>
+        <w:rPr>
+          <w:lang w:val="en-US"/>
+        </w:rPr>
+      </w:pPr>
+      <w:proofErr w:type="spellStart"/>
+      <w:r>
+        <w:rPr>
+          <w:lang w:val="en-US"/>
+        </w:rPr>
+        <w:t>Operabilidade</w:t>
+      </w:r>
+      <w:proofErr w:type="spellEnd"/>
+    </w:p>
+    <w:p>
+      <w:pPr>
+        <w:pStyle w:val="Titulo3"/>
+        <w:numPr>
+          <w:ilvl w:val="0"/>
+          <w:numId w:val="0"/>
+        </w:numPr>
+        <w:ind w:left="2136"/>
+      </w:pPr>
+      <w:r>
+        <w:t>A navegação é intuitiv</w:t>
+      </w:r>
+      <w:r>
+        <w:t>a e clara?</w:t>
+      </w:r>
+    </w:p>
+    <w:p>
+      <w:pPr>
+        <w:pStyle w:val="Titulo3"/>
+        <w:numPr>
+          <w:ilvl w:val="0"/>
+          <w:numId w:val="0"/>
+        </w:numPr>
+        <w:ind w:left="2136"/>
+      </w:pPr>
+      <w:r>
+        <w:t>Os usuários conseguem realizar tarefas sem cometer erros frequentes?</w:t>
+      </w:r>
+    </w:p>
+    <w:p>
+      <w:pPr>
+        <w:pStyle w:val="Titulo3"/>
+        <w:numPr>
+          <w:ilvl w:val="0"/>
+          <w:numId w:val="0"/>
+        </w:numPr>
+        <w:ind w:left="2136"/>
+      </w:pPr>
+      <w:r>
+        <w:t>Existe uma funcionalidade de desfazer que permite aos usuários corrigirem ações realizadas?</w:t>
+      </w:r>
+    </w:p>
+    <w:p>
+      <w:pPr>
+        <w:pStyle w:val="Titulo3"/>
+        <w:rPr>
+          <w:lang w:val="en-US"/>
+        </w:rPr>
+      </w:pPr>
+      <w:proofErr w:type="spellStart"/>
+      <w:r>
+        <w:rPr>
+          <w:lang w:val="en-US"/>
+        </w:rPr>
+        <w:t>Compreensibilidade</w:t>
+      </w:r>
+      <w:proofErr w:type="spellEnd"/>
+    </w:p>
+    <w:p>
+      <w:pPr>
+        <w:pStyle w:val="Titulo3"/>
+        <w:numPr>
+          <w:ilvl w:val="0"/>
+          <w:numId w:val="0"/>
+        </w:numPr>
+        <w:ind w:left="2136"/>
+      </w:pPr>
+      <w:r>
+        <w:t>Informação deve ser fácil d</w:t>
+      </w:r>
+      <w:r>
+        <w:t>e entender</w:t>
+      </w:r>
+    </w:p>
+    <w:p>
+      <w:pPr>
+        <w:pStyle w:val="Titulo3"/>
+        <w:numPr>
+          <w:ilvl w:val="0"/>
+          <w:numId w:val="0"/>
+        </w:numPr>
+        <w:ind w:left="2136"/>
+      </w:pPr>
+      <w:r>
+        <w:tab/>
+        <w:t>Cor</w:t>
+      </w:r>
+    </w:p>
+    <w:p>
+      <w:pPr>
+        <w:pStyle w:val="Titulo3"/>
+        <w:numPr>
+          <w:ilvl w:val="0"/>
+          <w:numId w:val="0"/>
+        </w:numPr>
+        <w:ind w:left="2136"/>
+      </w:pPr>
+      <w:r>
+        <w:tab/>
+        <w:t>Forma</w:t>
+      </w:r>
+    </w:p>
+    <w:p>
+      <w:pPr>
+        <w:pStyle w:val="Titulo3"/>
+        <w:numPr>
+          <w:ilvl w:val="0"/>
+          <w:numId w:val="0"/>
+        </w:numPr>
+        <w:ind w:left="2136"/>
+      </w:pPr>
+      <w:r>
+        <w:tab/>
+        <w:t>Tipografia</w:t>
+      </w:r>
+    </w:p>
+    <w:p>
+      <w:pPr>
+        <w:pStyle w:val="Titulo3"/>
+        <w:rPr>
+          <w:lang w:val="en-US"/>
+        </w:rPr>
+      </w:pPr>
+      <w:proofErr w:type="spellStart"/>
+      <w:r>
+        <w:rPr>
+          <w:lang w:val="en-US"/>
+        </w:rPr>
+        <w:lastRenderedPageBreak/>
+        <w:t>Robustez</w:t>
+      </w:r>
+      <w:proofErr w:type="spellEnd"/>
+    </w:p>
+    <w:p>
+      <w:pPr>
+        <w:pStyle w:val="Ttulo2"/>
+        <w:rPr>
+          <w:lang w:val="en-US"/>
+        </w:rPr>
+      </w:pPr>
+      <w:r>
+        <w:rPr>
+          <w:lang w:val="en-US"/>
+        </w:rPr>
+        <w:t>Design para Todos</w:t>
+      </w:r>
+    </w:p>
+    <w:p>
+      <w:pPr>
+        <w:ind w:left="1284"/>
+      </w:pPr>
+      <w:r>
+        <w:t>Filosofia de design que v</w:t>
+      </w:r>
+      <w:r>
+        <w:t>isa criar produtos e ambientes que sejam utilizáveis por todas as pessoas</w:t>
+      </w:r>
+    </w:p>
+    <w:p>
+      <w:pPr>
+        <w:pStyle w:val="Ttulo2"/>
+      </w:pPr>
+      <w:r>
+        <w:t xml:space="preserve">UX </w:t>
+      </w:r>
+      <w:proofErr w:type="spellStart"/>
+      <w:r>
+        <w:t>Writing</w:t>
+      </w:r>
+      <w:proofErr w:type="spellEnd"/>
+      <w:r>
+        <w:t xml:space="preserve"> para Acessibilidade</w:t>
+      </w:r>
+    </w:p>
+    <w:p>
+      <w:pPr>
+        <w:ind w:left="1284"/>
+      </w:pPr>
+      <w:r>
+        <w:t xml:space="preserve">UX </w:t>
+      </w:r>
+      <w:proofErr w:type="spellStart"/>
+      <w:r>
+        <w:t>Writing</w:t>
+      </w:r>
+      <w:proofErr w:type="spellEnd"/>
+      <w:r>
+        <w:t xml:space="preserve"> é a prática de escrever texto para interfaces de usuário com o objetivo de guiar e ajudar o usuário </w:t>
+      </w:r>
     </w:p>
     <w:p>
       <w:pPr>
         <w:pStyle w:val="Ttulo1"/>
-        <w:rPr>
-          <w:lang w:val="en-US"/>
-        </w:rPr>
-      </w:pPr>
-      <w:r>
-        <w:rPr>
-          <w:lang w:val="en-US"/>
-        </w:rPr>
+      </w:pPr>
+      <w:r>
         <w:t xml:space="preserve">Design </w:t>
       </w:r>
       <w:proofErr w:type="spellStart"/>
       <w:r>
-        <w:rPr>
-          <w:lang w:val="en-US"/>
-        </w:rPr>
-        <w:t>Inclusivo</w:t>
-      </w:r>
-      <w:proofErr w:type="spellEnd"/>
-      <w:r>
-        <w:rPr>
-          <w:lang w:val="en-US"/>
-        </w:rPr>
-        <w:t xml:space="preserve"> e Acessibilidade</w:t>
-      </w:r>
+        <w:t>Thinking</w:t>
+      </w:r>
+      <w:proofErr w:type="spellEnd"/>
+      <w:r>
+        <w:t>: Empatia e Definição</w:t>
+      </w:r>
+    </w:p>
+    <w:p>
+      <w:pPr>
+        <w:ind w:left="432" w:firstLine="276"/>
+      </w:pPr>
+      <w:r>
+        <w:t>Se apaixone pelo seu problema não pela solução, toda solução vem de um problema e não o contrário</w:t>
+      </w:r>
+    </w:p>
+    <w:p>
+      <w:pPr>
+        <w:ind w:left="432" w:firstLine="276"/>
+      </w:pPr>
+      <w:r>
+        <w:t>A ideia sem execução é só uma ideia, não há valor algum...</w:t>
+      </w:r>
+    </w:p>
+    <w:p>
+      <w:pPr>
+        <w:ind w:left="432"/>
+      </w:pPr>
     </w:p>
     <w:p>
       <w:pPr>
@@ -273,22 +859,63 @@
         <w:rPr>
           <w:lang w:val="en-US"/>
         </w:rPr>
-        <w:t xml:space="preserve">Design Thinking: </w:t>
-      </w:r>
-      <w:proofErr w:type="spellStart"/>
-      <w:r>
-        <w:rPr>
-          <w:lang w:val="en-US"/>
-        </w:rPr>
-        <w:t>Empatia</w:t>
-      </w:r>
-      <w:proofErr w:type="spellEnd"/>
-      <w:r>
-        <w:rPr>
-          <w:lang w:val="en-US"/>
-        </w:rPr>
-        <w:t xml:space="preserve"> e Definição</w:t>
-      </w:r>
+        <w:t>Pesquisa em UX</w:t>
+      </w:r>
+    </w:p>
+    <w:p>
+      <w:pPr>
+        <w:pStyle w:val="Ttulo2"/>
+      </w:pPr>
+      <w:r>
+        <w:t>Técnicas de pesquisa</w:t>
+      </w:r>
+    </w:p>
+    <w:p>
+      <w:pPr>
+        <w:pStyle w:val="Titulo3"/>
+      </w:pPr>
+      <w:r>
+        <w:t>Qualitativas</w:t>
+      </w:r>
+    </w:p>
+    <w:p>
+      <w:pPr>
+        <w:pStyle w:val="Titulo3"/>
+        <w:numPr>
+          <w:ilvl w:val="0"/>
+          <w:numId w:val="0"/>
+        </w:numPr>
+        <w:ind w:left="2136"/>
+      </w:pPr>
+      <w:r>
+        <w:t>Envolvem dados descritivos, insights profundos e compreensão detalhada do comportamento do usuário</w:t>
+      </w:r>
+    </w:p>
+    <w:p>
+      <w:pPr>
+        <w:pStyle w:val="Titulo3"/>
+      </w:pPr>
+      <w:r>
+        <w:t>Quantitativas</w:t>
+      </w:r>
+    </w:p>
+    <w:p>
+      <w:pPr>
+        <w:pStyle w:val="Titulo3"/>
+        <w:numPr>
+          <w:ilvl w:val="0"/>
+          <w:numId w:val="0"/>
+        </w:numPr>
+        <w:ind w:left="2136"/>
+      </w:pPr>
+      <w:r>
+        <w:t>Envolvem dados numéricos permitindo a medicação e análise estatística do comportamento do usuário</w:t>
+      </w:r>
+    </w:p>
+    <w:p>
+      <w:pPr>
+        <w:ind w:left="1284"/>
+      </w:pPr>
     </w:p>
     <w:p>
       <w:pPr>
@@ -297,47 +924,33 @@
           <w:lang w:val="en-US"/>
         </w:rPr>
       </w:pPr>
+      <w:proofErr w:type="spellStart"/>
+      <w:r>
+        <w:rPr>
+          <w:lang w:val="en-US"/>
+        </w:rPr>
+        <w:t>Ideação</w:t>
+      </w:r>
+      <w:proofErr w:type="spellEnd"/>
+      <w:r>
+        <w:rPr>
+          <w:lang w:val="en-US"/>
+        </w:rPr>
+        <w:t xml:space="preserve"> em UX</w:t>
+      </w:r>
+    </w:p>
+    <w:p>
+      <w:pPr>
+        <w:pStyle w:val="Ttulo1"/>
+        <w:rPr>
+          <w:lang w:val="en-US"/>
+        </w:rPr>
+      </w:pPr>
       <w:r>
         <w:rPr>
           <w:lang w:val="en-US"/>
         </w:rPr>
         <w:lastRenderedPageBreak/>
-        <w:t>Pesquisa em UX</w:t>
-      </w:r>
-    </w:p>
-    <w:p>
-      <w:pPr>
-        <w:pStyle w:val="Ttulo1"/>
-        <w:rPr>
-          <w:lang w:val="en-US"/>
-        </w:rPr>
-      </w:pPr>
-      <w:proofErr w:type="spellStart"/>
-      <w:r>
-        <w:rPr>
-          <w:lang w:val="en-US"/>
-        </w:rPr>
-        <w:t>Ideação</w:t>
-      </w:r>
-      <w:proofErr w:type="spellEnd"/>
-      <w:r>
-        <w:rPr>
-          <w:lang w:val="en-US"/>
-        </w:rPr>
-        <w:t xml:space="preserve"> em UX</w:t>
-      </w:r>
-    </w:p>
-    <w:p>
-      <w:pPr>
-        <w:pStyle w:val="Ttulo1"/>
-        <w:rPr>
-          <w:lang w:val="en-US"/>
-        </w:rPr>
-      </w:pPr>
-      <w:r>
-        <w:rPr>
-          <w:lang w:val="en-US"/>
-        </w:rPr>
         <w:t xml:space="preserve"> </w:t>
       </w:r>
       <w:proofErr w:type="spellStart"/>

</xml_diff>